<commit_message>
Ajout des docs pfsense + web + mail dans la DEX
</commit_message>
<xml_diff>
--- a/documentation_technique/doctechnique Serveur Mail.docx
+++ b/documentation_technique/doctechnique Serveur Mail.docx
@@ -30,6 +30,15 @@
     </w:p>
     <w:sdt>
       <w:sdtPr>
+        <w:rPr>
+          <w:rFonts w:asciiTheme="minorHAnsi" w:eastAsiaTheme="minorHAnsi" w:hAnsiTheme="minorHAnsi" w:cstheme="minorBidi"/>
+          <w:color w:val="auto"/>
+          <w:kern w:val="2"/>
+          <w:sz w:val="22"/>
+          <w:szCs w:val="22"/>
+          <w:lang w:eastAsia="en-US"/>
+          <w14:ligatures w14:val="standardContextual"/>
+        </w:rPr>
         <w:id w:val="-765614185"/>
         <w:docPartObj>
           <w:docPartGallery w:val="Table of Contents"/>
@@ -38,15 +47,8 @@
       </w:sdtPr>
       <w:sdtEndPr>
         <w:rPr>
-          <w:rFonts w:asciiTheme="minorHAnsi" w:eastAsiaTheme="minorHAnsi" w:hAnsiTheme="minorHAnsi" w:cstheme="minorBidi"/>
           <w:b/>
           <w:bCs/>
-          <w:color w:val="auto"/>
-          <w:kern w:val="2"/>
-          <w:sz w:val="22"/>
-          <w:szCs w:val="22"/>
-          <w:lang w:eastAsia="en-US"/>
-          <w14:ligatures w14:val="standardContextual"/>
         </w:rPr>
       </w:sdtEndPr>
       <w:sdtContent>
@@ -1013,6 +1015,7 @@
       <w:r>
         <w:rPr>
           <w:rFonts w:ascii="Ubuntu" w:eastAsia="Times New Roman" w:hAnsi="Ubuntu" w:cs="Times New Roman"/>
+          <w:noProof/>
           <w:color w:val="444444"/>
           <w:kern w:val="0"/>
           <w:sz w:val="21"/>
@@ -1902,6 +1905,7 @@
       <w:r>
         <w:rPr>
           <w:rFonts w:ascii="Ubuntu" w:eastAsia="Times New Roman" w:hAnsi="Ubuntu" w:cs="Times New Roman"/>
+          <w:noProof/>
           <w:color w:val="444444"/>
           <w:kern w:val="0"/>
           <w:sz w:val="21"/>
@@ -1949,6 +1953,9 @@
     </w:p>
     <w:p>
       <w:r>
+        <w:rPr>
+          <w:noProof/>
+        </w:rPr>
         <w:drawing>
           <wp:inline distT="0" distB="0" distL="0" distR="0" wp14:anchorId="00C59E20" wp14:editId="23273DD2">
             <wp:extent cx="5760720" cy="4352925"/>
@@ -2009,7 +2016,19 @@
           <w:shd w:val="clear" w:color="auto" w:fill="FFFFFF"/>
         </w:rPr>
         <w:lastRenderedPageBreak/>
-        <w:t> </w:t>
+        <w:t> Il faut saisir un nom de domaine. </w:t>
+      </w:r>
+      <w:r>
+        <w:rPr>
+          <w:rStyle w:val="lev"/>
+          <w:rFonts w:ascii="Ubuntu" w:hAnsi="Ubuntu"/>
+          <w:color w:val="FF0000"/>
+          <w:sz w:val="18"/>
+          <w:szCs w:val="18"/>
+          <w:bdr w:val="none" w:sz="0" w:space="0" w:color="auto" w:frame="1"/>
+          <w:shd w:val="clear" w:color="auto" w:fill="FFFFFF"/>
+        </w:rPr>
+        <w:t>L'extension de ce nom domaine doit être obligatoirement</w:t>
       </w:r>
       <w:r>
         <w:rPr>
@@ -2021,8 +2040,9 @@
           <w:szCs w:val="18"/>
           <w:shd w:val="clear" w:color="auto" w:fill="FFFFFF"/>
         </w:rPr>
-        <w:t>Il faut saisir</w:t>
-      </w:r>
+        <w:t> </w:t>
+      </w:r>
+      <w:proofErr w:type="gramStart"/>
       <w:r>
         <w:rPr>
           <w:rFonts w:ascii="Ubuntu" w:hAnsi="Ubuntu"/>
@@ -2033,20 +2053,9 @@
           <w:szCs w:val="18"/>
           <w:shd w:val="clear" w:color="auto" w:fill="FFFFFF"/>
         </w:rPr>
-        <w:t xml:space="preserve"> un nom de domaine. </w:t>
-      </w:r>
-      <w:r>
-        <w:rPr>
-          <w:rStyle w:val="lev"/>
-          <w:rFonts w:ascii="Ubuntu" w:hAnsi="Ubuntu"/>
-          <w:color w:val="FF0000"/>
-          <w:sz w:val="18"/>
-          <w:szCs w:val="18"/>
-          <w:bdr w:val="none" w:sz="0" w:space="0" w:color="auto" w:frame="1"/>
-          <w:shd w:val="clear" w:color="auto" w:fill="FFFFFF"/>
-        </w:rPr>
-        <w:t>L'extension de ce nom domaine doit être obligatoirement</w:t>
-      </w:r>
+        <w:t>: .</w:t>
+      </w:r>
+      <w:proofErr w:type="spellStart"/>
       <w:r>
         <w:rPr>
           <w:rFonts w:ascii="Ubuntu" w:hAnsi="Ubuntu"/>
@@ -2057,9 +2066,10 @@
           <w:szCs w:val="18"/>
           <w:shd w:val="clear" w:color="auto" w:fill="FFFFFF"/>
         </w:rPr>
-        <w:t> </w:t>
-      </w:r>
-      <w:proofErr w:type="gramStart"/>
+        <w:t>lan</w:t>
+      </w:r>
+      <w:proofErr w:type="spellEnd"/>
+      <w:proofErr w:type="gramEnd"/>
       <w:r>
         <w:rPr>
           <w:rFonts w:ascii="Ubuntu" w:hAnsi="Ubuntu"/>
@@ -2070,7 +2080,7 @@
           <w:szCs w:val="18"/>
           <w:shd w:val="clear" w:color="auto" w:fill="FFFFFF"/>
         </w:rPr>
-        <w:t>: .</w:t>
+        <w:t xml:space="preserve"> / .</w:t>
       </w:r>
       <w:proofErr w:type="spellStart"/>
       <w:r>
@@ -2083,10 +2093,9 @@
           <w:szCs w:val="18"/>
           <w:shd w:val="clear" w:color="auto" w:fill="FFFFFF"/>
         </w:rPr>
-        <w:t>lan</w:t>
+        <w:t>loc</w:t>
       </w:r>
       <w:proofErr w:type="spellEnd"/>
-      <w:proofErr w:type="gramEnd"/>
       <w:r>
         <w:rPr>
           <w:rFonts w:ascii="Ubuntu" w:hAnsi="Ubuntu"/>
@@ -2097,7 +2106,7 @@
           <w:szCs w:val="18"/>
           <w:shd w:val="clear" w:color="auto" w:fill="FFFFFF"/>
         </w:rPr>
-        <w:t xml:space="preserve"> / .</w:t>
+        <w:t xml:space="preserve"> / .dom / .hom / .</w:t>
       </w:r>
       <w:proofErr w:type="spellStart"/>
       <w:r>
@@ -2110,7 +2119,7 @@
           <w:szCs w:val="18"/>
           <w:shd w:val="clear" w:color="auto" w:fill="FFFFFF"/>
         </w:rPr>
-        <w:t>loc</w:t>
+        <w:t>bur</w:t>
       </w:r>
       <w:proofErr w:type="spellEnd"/>
       <w:r>
@@ -2123,7 +2132,7 @@
           <w:szCs w:val="18"/>
           <w:shd w:val="clear" w:color="auto" w:fill="FFFFFF"/>
         </w:rPr>
-        <w:t xml:space="preserve"> / .dom / .hom / .</w:t>
+        <w:t xml:space="preserve"> / .</w:t>
       </w:r>
       <w:proofErr w:type="spellStart"/>
       <w:r>
@@ -2136,10 +2145,12 @@
           <w:szCs w:val="18"/>
           <w:shd w:val="clear" w:color="auto" w:fill="FFFFFF"/>
         </w:rPr>
-        <w:t>bur</w:t>
+        <w:t>ent</w:t>
       </w:r>
       <w:proofErr w:type="spellEnd"/>
-      <w:r>
+    </w:p>
+    <w:p>
+      <w:pPr>
         <w:rPr>
           <w:rFonts w:ascii="Ubuntu" w:hAnsi="Ubuntu"/>
           <w:b/>
@@ -2149,38 +2160,13 @@
           <w:szCs w:val="18"/>
           <w:shd w:val="clear" w:color="auto" w:fill="FFFFFF"/>
         </w:rPr>
-        <w:t xml:space="preserve"> / .</w:t>
-      </w:r>
-      <w:proofErr w:type="spellStart"/>
-      <w:r>
-        <w:rPr>
-          <w:rFonts w:ascii="Ubuntu" w:hAnsi="Ubuntu"/>
-          <w:b/>
-          <w:bCs/>
-          <w:color w:val="FF0000"/>
-          <w:sz w:val="18"/>
-          <w:szCs w:val="18"/>
-          <w:shd w:val="clear" w:color="auto" w:fill="FFFFFF"/>
-        </w:rPr>
-        <w:t>ent</w:t>
-      </w:r>
-      <w:proofErr w:type="spellEnd"/>
-    </w:p>
-    <w:p>
-      <w:pPr>
-        <w:rPr>
-          <w:rFonts w:ascii="Ubuntu" w:hAnsi="Ubuntu"/>
-          <w:b/>
-          <w:bCs/>
-          <w:color w:val="FF0000"/>
-          <w:sz w:val="18"/>
-          <w:szCs w:val="18"/>
-          <w:shd w:val="clear" w:color="auto" w:fill="FFFFFF"/>
-        </w:rPr>
-      </w:pPr>
-    </w:p>
-    <w:p>
-      <w:r>
+      </w:pPr>
+    </w:p>
+    <w:p>
+      <w:r>
+        <w:rPr>
+          <w:noProof/>
+        </w:rPr>
         <w:drawing>
           <wp:inline distT="0" distB="0" distL="0" distR="0" wp14:anchorId="3E6D4A41" wp14:editId="309DA551">
             <wp:extent cx="5760720" cy="4401185"/>
@@ -2247,14 +2233,13 @@
     </w:p>
     <w:p/>
     <w:p>
+      <w:bookmarkStart w:id="4" w:name="_Hlk135507821"/>
       <w:r>
         <w:t xml:space="preserve">Afin de pouvoir interroger le service depuis une autre </w:t>
       </w:r>
-      <w:proofErr w:type="gramStart"/>
-      <w:r>
-        <w:t>machine,  il</w:t>
-      </w:r>
-      <w:proofErr w:type="gramEnd"/>
+      <w:r>
+        <w:t>machine, il</w:t>
+      </w:r>
       <w:r>
         <w:t xml:space="preserve"> faut autoriser la connexion à </w:t>
       </w:r>
@@ -2952,6 +2937,7 @@
         </w:drawing>
       </w:r>
     </w:p>
+    <w:bookmarkEnd w:id="4"/>
     <w:p/>
     <w:p/>
     <w:p/>
@@ -2963,15 +2949,19 @@
           <w:numId w:val="2"/>
         </w:numPr>
       </w:pPr>
-      <w:bookmarkStart w:id="4" w:name="_Toc135138258"/>
+      <w:bookmarkStart w:id="5" w:name="_Toc135138258"/>
       <w:r>
         <w:t>Ajouter un utilisateur de l’AD</w:t>
       </w:r>
-      <w:bookmarkEnd w:id="4"/>
+      <w:bookmarkEnd w:id="5"/>
     </w:p>
     <w:p/>
     <w:p>
-      <w:r>
+      <w:bookmarkStart w:id="6" w:name="_Hlk135507867"/>
+      <w:r>
+        <w:rPr>
+          <w:noProof/>
+        </w:rPr>
         <w:drawing>
           <wp:inline distT="0" distB="0" distL="0" distR="0" wp14:anchorId="31686BAD" wp14:editId="27A674D5">
             <wp:extent cx="5760720" cy="4359910"/>
@@ -3011,6 +3001,9 @@
     </w:p>
     <w:p>
       <w:r>
+        <w:rPr>
+          <w:noProof/>
+        </w:rPr>
         <w:lastRenderedPageBreak/>
         <w:drawing>
           <wp:inline distT="0" distB="0" distL="0" distR="0" wp14:anchorId="612E0E24" wp14:editId="4E8A2E7A">
@@ -3051,6 +3044,9 @@
     </w:p>
     <w:p>
       <w:r>
+        <w:rPr>
+          <w:noProof/>
+        </w:rPr>
         <w:drawing>
           <wp:inline distT="0" distB="0" distL="0" distR="0" wp14:anchorId="6CF4E08D" wp14:editId="63478517">
             <wp:extent cx="5760720" cy="4445635"/>
@@ -3096,6 +3092,9 @@
     </w:p>
     <w:p>
       <w:r>
+        <w:rPr>
+          <w:noProof/>
+        </w:rPr>
         <w:drawing>
           <wp:inline distT="0" distB="0" distL="0" distR="0" wp14:anchorId="12F5A2C8" wp14:editId="75D01BB7">
             <wp:extent cx="5760720" cy="2820670"/>
@@ -3138,6 +3137,7 @@
         <w:t>Et tout est bon le compte a été créé</w:t>
       </w:r>
     </w:p>
+    <w:bookmarkEnd w:id="6"/>
     <w:p/>
     <w:p>
       <w:pPr>
@@ -3147,15 +3147,19 @@
           <w:numId w:val="2"/>
         </w:numPr>
       </w:pPr>
-      <w:bookmarkStart w:id="5" w:name="_Toc135138259"/>
+      <w:bookmarkStart w:id="7" w:name="_Toc135138259"/>
       <w:r>
         <w:t>Logs</w:t>
       </w:r>
-      <w:bookmarkEnd w:id="5"/>
+      <w:bookmarkEnd w:id="7"/>
     </w:p>
     <w:p/>
     <w:p>
-      <w:r>
+      <w:bookmarkStart w:id="8" w:name="_Hlk135507841"/>
+      <w:r>
+        <w:rPr>
+          <w:noProof/>
+        </w:rPr>
         <w:drawing>
           <wp:inline distT="0" distB="0" distL="0" distR="0" wp14:anchorId="5013018A" wp14:editId="2D2737A3">
             <wp:extent cx="5760720" cy="4308475"/>
@@ -3199,6 +3203,7 @@
         <w:t>On active les logs qu’on souhaite.</w:t>
       </w:r>
     </w:p>
+    <w:bookmarkEnd w:id="8"/>
     <w:p/>
     <w:sectPr>
       <w:pgSz w:w="11906" w:h="16838"/>

</xml_diff>